<commit_message>
Mise à jour JDT et Modèle d'auto eval
</commit_message>
<xml_diff>
--- a/CDC-rapport-jdt/Rapport de projet.docx
+++ b/CDC-rapport-jdt/Rapport de projet.docx
@@ -21,44 +21,17 @@
           <w:sz w:val="52"/>
           <w:szCs w:val="52"/>
         </w:rPr>
-        <w:t xml:space="preserve">Récupération des </w:t>
-      </w:r>
-      <w:proofErr w:type="spellStart"/>
+        <w:t xml:space="preserve">Récupération des AutoEvaluations </w:t>
+      </w:r>
       <w:r>
         <w:rPr>
-          <w:rFonts w:asciiTheme="majorHAnsi" w:eastAsiaTheme="majorEastAsia" w:hAnsiTheme="majorHAnsi" w:cstheme="majorBidi"/>
-          <w:color w:val="17365D" w:themeColor="text2" w:themeShade="BF"/>
-          <w:spacing w:val="5"/>
-          <w:kern w:val="28"/>
-          <w:sz w:val="52"/>
-          <w:szCs w:val="52"/>
-        </w:rPr>
-        <w:t>AutoEvaluations</w:t>
-      </w:r>
-      <w:proofErr w:type="spellEnd"/>
-      <w:r>
-        <w:rPr>
-          <w:rFonts w:asciiTheme="majorHAnsi" w:eastAsiaTheme="majorEastAsia" w:hAnsiTheme="majorHAnsi" w:cstheme="majorBidi"/>
-          <w:color w:val="17365D" w:themeColor="text2" w:themeShade="BF"/>
-          <w:spacing w:val="5"/>
-          <w:kern w:val="28"/>
-          <w:sz w:val="52"/>
-          <w:szCs w:val="52"/>
-        </w:rPr>
-        <w:t xml:space="preserve"> </w:t>
-      </w:r>
-      <w:r>
-        <w:rPr>
-          <w:rFonts w:cs="Arial"/>
           <w:noProof/>
-          <w:sz w:val="22"/>
-          <w:szCs w:val="22"/>
         </w:rPr>
         <w:drawing>
-          <wp:inline distT="0" distB="0" distL="0" distR="0" wp14:anchorId="41D55EB6" wp14:editId="319F4595">
-            <wp:extent cx="3134995" cy="2558415"/>
-            <wp:effectExtent l="19050" t="0" r="8255" b="0"/>
-            <wp:docPr id="3" name="Image 3"/>
+          <wp:inline distT="0" distB="0" distL="0" distR="0" wp14:anchorId="58679230" wp14:editId="1B780976">
+            <wp:extent cx="4438650" cy="4438650"/>
+            <wp:effectExtent l="0" t="0" r="0" b="0"/>
+            <wp:docPr id="1" name="Image 1" descr="How to Run PowerShell Script on Windows Startup? - JD Bots"/>
             <wp:cNvGraphicFramePr>
               <a:graphicFrameLocks xmlns:a="http://schemas.openxmlformats.org/drawingml/2006/main" noChangeAspect="1"/>
             </wp:cNvGraphicFramePr>
@@ -66,13 +39,19 @@
               <a:graphicData uri="http://schemas.openxmlformats.org/drawingml/2006/picture">
                 <pic:pic xmlns:pic="http://schemas.openxmlformats.org/drawingml/2006/picture">
                   <pic:nvPicPr>
-                    <pic:cNvPr id="0" name="Picture 3"/>
+                    <pic:cNvPr id="0" name="Picture 2" descr="How to Run PowerShell Script on Windows Startup? - JD Bots"/>
                     <pic:cNvPicPr>
                       <a:picLocks noChangeAspect="1" noChangeArrowheads="1"/>
                     </pic:cNvPicPr>
                   </pic:nvPicPr>
                   <pic:blipFill>
-                    <a:blip r:embed="rId8" cstate="print"/>
+                    <a:blip r:embed="rId8" cstate="print">
+                      <a:extLst>
+                        <a:ext uri="{28A0092B-C50C-407E-A947-70E740481C1C}">
+                          <a14:useLocalDpi xmlns:a14="http://schemas.microsoft.com/office/drawing/2010/main" val="0"/>
+                        </a:ext>
+                      </a:extLst>
+                    </a:blip>
                     <a:srcRect/>
                     <a:stretch>
                       <a:fillRect/>
@@ -81,17 +60,14 @@
                   <pic:spPr bwMode="auto">
                     <a:xfrm>
                       <a:off x="0" y="0"/>
-                      <a:ext cx="3134995" cy="2558415"/>
+                      <a:ext cx="4438650" cy="4438650"/>
                     </a:xfrm>
                     <a:prstGeom prst="rect">
                       <a:avLst/>
                     </a:prstGeom>
                     <a:noFill/>
-                    <a:ln w="9525">
+                    <a:ln>
                       <a:noFill/>
-                      <a:miter lim="800000"/>
-                      <a:headEnd/>
-                      <a:tailEnd/>
                     </a:ln>
                   </pic:spPr>
                 </pic:pic>
@@ -103,20 +79,6 @@
     </w:p>
     <w:p>
       <w:pPr>
-        <w:jc w:val="center"/>
-      </w:pPr>
-      <w:r>
-        <w:t>(</w:t>
-      </w:r>
-      <w:r>
-        <w:t>Une</w:t>
-      </w:r>
-      <w:r>
-        <w:t xml:space="preserve"> image originale représentant le projet)</w:t>
-      </w:r>
-    </w:p>
-    <w:p>
-      <w:pPr>
         <w:spacing w:before="2000"/>
         <w:jc w:val="center"/>
       </w:pPr>
@@ -151,13 +113,8 @@
         <w:jc w:val="center"/>
       </w:pPr>
       <w:r>
-        <w:t xml:space="preserve">Gilbert </w:t>
-      </w:r>
-      <w:proofErr w:type="spellStart"/>
-      <w:r>
-        <w:t>Gruaz</w:t>
-      </w:r>
-      <w:proofErr w:type="spellEnd"/>
+        <w:t>Gilbert Gruaz</w:t>
+      </w:r>
     </w:p>
     <w:p>
       <w:pPr>
@@ -3472,35 +3429,153 @@
         <w:pStyle w:val="Paragraphedeliste"/>
       </w:pPr>
       <w:r>
-        <w:t xml:space="preserve">RAE (Récupération des </w:t>
-      </w:r>
-      <w:proofErr w:type="spellStart"/>
-      <w:r>
-        <w:t>AutoEvaluations</w:t>
-      </w:r>
-      <w:proofErr w:type="spellEnd"/>
+        <w:t>Mise en œuvre d’un dispositif de récupération des auto-évaluations faites par les élèves, dans un classeur Excel permettant la synthèse et l’évaluation finale faite par l’enseignant.</w:t>
+      </w:r>
+    </w:p>
+    <w:p>
+      <w:pPr>
+        <w:pStyle w:val="Retraitcorpsdetexte"/>
+      </w:pPr>
+    </w:p>
+    <w:p>
+      <w:pPr>
+        <w:pStyle w:val="Titre2"/>
+      </w:pPr>
+      <w:bookmarkStart w:id="6" w:name="_Toc308526318"/>
+      <w:r>
+        <w:t>Description</w:t>
+      </w:r>
+      <w:bookmarkEnd w:id="6"/>
+    </w:p>
+    <w:p>
+      <w:pPr>
+        <w:pStyle w:val="Retraitcorpsdetexte"/>
+      </w:pPr>
+    </w:p>
+    <w:p>
+      <w:pPr>
+        <w:pStyle w:val="Informations"/>
+      </w:pPr>
+      <w:r>
+        <w:t xml:space="preserve">A </w:t>
+      </w:r>
+      <w:proofErr w:type="gramStart"/>
+      <w:r>
+        <w:t>compléter</w:t>
+      </w:r>
+      <w:r>
+        <w:t>,</w:t>
+      </w:r>
+      <w:r>
+        <w:t>par</w:t>
+      </w:r>
+      <w:proofErr w:type="gramEnd"/>
+      <w:r>
+        <w:t xml:space="preserve"> une explication du contexte, de la situation, des raisons</w:t>
+      </w:r>
+      <w:r>
+        <w:t xml:space="preserve"> générales de la mise en route d’un tel projet. Le lecteur doit pouvoir comprendre les motivations du lancement du projet</w:t>
+      </w:r>
+      <w:r>
+        <w:t xml:space="preserve">… </w:t>
+      </w:r>
+    </w:p>
+    <w:p>
+      <w:pPr>
+        <w:pStyle w:val="Retraitcorpsdetexte"/>
+      </w:pPr>
+    </w:p>
+    <w:p>
+      <w:pPr>
+        <w:pStyle w:val="Titre2"/>
+      </w:pPr>
+      <w:bookmarkStart w:id="7" w:name="_Toc308526319"/>
+      <w:r>
+        <w:t>Matériel et logiciels à disposition</w:t>
+      </w:r>
+      <w:bookmarkEnd w:id="7"/>
+    </w:p>
+    <w:p>
+      <w:pPr>
+        <w:pStyle w:val="Retraitcorpsdetexte"/>
+      </w:pPr>
+    </w:p>
+    <w:p>
+      <w:pPr>
+        <w:pStyle w:val="Paragraphedeliste"/>
+      </w:pPr>
+      <w:r>
+        <w:t>1 ordinateur standard de l'ETML avec W10 et la suite MS Office 365</w:t>
+      </w:r>
+    </w:p>
+    <w:p>
+      <w:pPr>
+        <w:pStyle w:val="Retraitcorpsdetexte"/>
+      </w:pPr>
+    </w:p>
+    <w:p>
+      <w:pPr>
+        <w:pStyle w:val="Titre2"/>
+      </w:pPr>
+      <w:bookmarkStart w:id="8" w:name="_Toc308526320"/>
+      <w:r>
+        <w:t>P</w:t>
+      </w:r>
+      <w:r>
+        <w:t>rérequis</w:t>
+      </w:r>
+      <w:bookmarkEnd w:id="8"/>
+    </w:p>
+    <w:p>
+      <w:pPr>
+        <w:pStyle w:val="Retraitcorpsdetexte"/>
+      </w:pPr>
+    </w:p>
+    <w:p>
+      <w:pPr>
+        <w:pStyle w:val="Paragraphedeliste"/>
+      </w:pPr>
+      <w:r>
+        <w:t xml:space="preserve">Avoir suivi les modules I-CH et les projets de la formation de CFC –Informaticien-ne de l'ETML, et être capable de </w:t>
+      </w:r>
+      <w:r>
+        <w:t>de programmer en PowerShell et VBA</w:t>
+      </w:r>
+      <w:r>
+        <w:t>.</w:t>
+      </w:r>
+    </w:p>
+    <w:p>
+      <w:pPr>
+        <w:pStyle w:val="Retraitcorpsdetexte"/>
+      </w:pPr>
+    </w:p>
+    <w:p>
+      <w:pPr>
+        <w:pStyle w:val="Titre2"/>
+      </w:pPr>
+      <w:bookmarkStart w:id="9" w:name="_Toc308526321"/>
+      <w:r>
+        <w:t>Cahier des charges</w:t>
+      </w:r>
+      <w:bookmarkEnd w:id="9"/>
+    </w:p>
+    <w:p>
+      <w:pPr>
+        <w:pStyle w:val="Titre3"/>
+      </w:pPr>
+      <w:bookmarkStart w:id="10" w:name="_Toc308526322"/>
+      <w:r>
+        <w:t>Objectifs et portée du projet (objectifs SMART</w:t>
+      </w:r>
       <w:r>
         <w:t>)</w:t>
       </w:r>
-    </w:p>
-    <w:p>
-      <w:pPr>
-        <w:pStyle w:val="Retraitcorpsdetexte"/>
-      </w:pPr>
-    </w:p>
-    <w:p>
-      <w:pPr>
-        <w:pStyle w:val="Titre2"/>
-      </w:pPr>
-      <w:bookmarkStart w:id="6" w:name="_Toc308526318"/>
-      <w:r>
-        <w:t>Description</w:t>
-      </w:r>
-      <w:bookmarkEnd w:id="6"/>
-    </w:p>
-    <w:p>
-      <w:pPr>
-        <w:pStyle w:val="Retraitcorpsdetexte"/>
+      <w:bookmarkEnd w:id="10"/>
+    </w:p>
+    <w:p>
+      <w:pPr>
+        <w:pStyle w:val="Retraitcorpsdetexte3"/>
       </w:pPr>
     </w:p>
     <w:p>
@@ -3511,118 +3586,60 @@
         <w:t>A compléter</w:t>
       </w:r>
       <w:r>
-        <w:t>,</w:t>
-      </w:r>
-      <w:r>
-        <w:t>par une explication du contexte, de la situation, des raisons</w:t>
-      </w:r>
-      <w:r>
-        <w:t xml:space="preserve"> générales de la mise en route d’un tel projet. Le lecteur doit pouvoir comprendre les motivations du lancement du projet</w:t>
+        <w:t>. Il s’agit d’ébaucher des réponses aux questions de l’acronyme CQQCOQP (Combien, Quoi, Qui, Comment, Où, Quand, Pourquoi)</w:t>
+      </w:r>
+    </w:p>
+    <w:p>
+      <w:pPr>
+        <w:pStyle w:val="Retraitcorpsdetexte3"/>
+      </w:pPr>
+    </w:p>
+    <w:p>
+      <w:pPr>
+        <w:pStyle w:val="Titre3"/>
+      </w:pPr>
+      <w:bookmarkStart w:id="11" w:name="_Toc308526323"/>
+      <w:r>
+        <w:t xml:space="preserve">Caractéristiques des utilisateurs et </w:t>
+      </w:r>
+      <w:r>
+        <w:t>impacts</w:t>
+      </w:r>
+      <w:bookmarkEnd w:id="11"/>
+    </w:p>
+    <w:p>
+      <w:pPr>
+        <w:pStyle w:val="Retraitcorpsdetexte3"/>
+      </w:pPr>
+    </w:p>
+    <w:p>
+      <w:pPr>
+        <w:pStyle w:val="Informations"/>
+      </w:pPr>
+      <w:r>
+        <w:t>A compléter</w:t>
       </w:r>
       <w:r>
         <w:t xml:space="preserve">… </w:t>
       </w:r>
-    </w:p>
-    <w:p>
-      <w:pPr>
-        <w:pStyle w:val="Retraitcorpsdetexte"/>
-      </w:pPr>
-    </w:p>
-    <w:p>
-      <w:pPr>
-        <w:pStyle w:val="Titre2"/>
-      </w:pPr>
-      <w:bookmarkStart w:id="7" w:name="_Toc308526319"/>
-      <w:r>
-        <w:t>Matériel et logiciels à disposition</w:t>
-      </w:r>
-      <w:bookmarkEnd w:id="7"/>
-    </w:p>
-    <w:p>
-      <w:pPr>
-        <w:pStyle w:val="Retraitcorpsdetexte"/>
-      </w:pPr>
-    </w:p>
-    <w:p>
-      <w:pPr>
-        <w:pStyle w:val="Paragraphedeliste"/>
-      </w:pPr>
-      <w:r>
-        <w:t>1 ordinateur standard de l'ETML avec W10 et la suite MS Office 365</w:t>
-      </w:r>
-    </w:p>
-    <w:p>
-      <w:pPr>
-        <w:pStyle w:val="Retraitcorpsdetexte"/>
-      </w:pPr>
-    </w:p>
-    <w:p>
-      <w:pPr>
-        <w:pStyle w:val="Titre2"/>
-      </w:pPr>
-      <w:bookmarkStart w:id="8" w:name="_Toc308526320"/>
-      <w:r>
-        <w:t>P</w:t>
-      </w:r>
-      <w:r>
-        <w:t>rérequis</w:t>
-      </w:r>
-      <w:bookmarkEnd w:id="8"/>
-    </w:p>
-    <w:p>
-      <w:pPr>
-        <w:pStyle w:val="Retraitcorpsdetexte"/>
-      </w:pPr>
-    </w:p>
-    <w:p>
-      <w:pPr>
-        <w:pStyle w:val="Paragraphedeliste"/>
-      </w:pPr>
-      <w:r>
-        <w:t>Avoir suivi les modules I-CH et les projets de la formation de CFC –</w:t>
-      </w:r>
-      <w:proofErr w:type="spellStart"/>
-      <w:r>
-        <w:t>Informaticien-ne</w:t>
-      </w:r>
-      <w:proofErr w:type="spellEnd"/>
-      <w:r>
-        <w:t xml:space="preserve"> de l'ETML, et être capable de </w:t>
-      </w:r>
-      <w:r>
-        <w:t>de programmer en PowerShell et VBA</w:t>
-      </w:r>
-      <w:r>
-        <w:t>.</w:t>
-      </w:r>
-    </w:p>
-    <w:p>
-      <w:pPr>
-        <w:pStyle w:val="Retraitcorpsdetexte"/>
-      </w:pPr>
-    </w:p>
-    <w:p>
-      <w:pPr>
-        <w:pStyle w:val="Titre2"/>
-      </w:pPr>
-      <w:bookmarkStart w:id="9" w:name="_Toc308526321"/>
-      <w:r>
-        <w:t>Cahier des charges</w:t>
-      </w:r>
-      <w:bookmarkEnd w:id="9"/>
+      <w:r>
+        <w:t>Il s’agit d’identifier le(s) profil(s) de(s) utilisateur-trice(s) type, et les conséquences que cela va avoir sur la conception (couleurs, ergonomie, utilisation, etc.)</w:t>
+      </w:r>
+    </w:p>
+    <w:p>
+      <w:pPr>
+        <w:pStyle w:val="Retraitcorpsdetexte3"/>
+      </w:pPr>
     </w:p>
     <w:p>
       <w:pPr>
         <w:pStyle w:val="Titre3"/>
       </w:pPr>
-      <w:bookmarkStart w:id="10" w:name="_Toc308526322"/>
-      <w:r>
-        <w:t>Objectifs et portée du projet (objectifs SMART</w:t>
-      </w:r>
-      <w:r>
-        <w:t>)</w:t>
-      </w:r>
-      <w:bookmarkEnd w:id="10"/>
+      <w:bookmarkStart w:id="12" w:name="_Toc308526324"/>
+      <w:r>
+        <w:t>Fonctionnalités requises (du point de vue de l’utilisateur)</w:t>
+      </w:r>
+      <w:bookmarkEnd w:id="12"/>
     </w:p>
     <w:p>
       <w:pPr>
@@ -3634,10 +3651,13 @@
         <w:pStyle w:val="Informations"/>
       </w:pPr>
       <w:r>
-        <w:t>A compléter</w:t>
-      </w:r>
-      <w:r>
-        <w:t>. Il s’agit d’ébaucher des réponses aux questions de l’acronyme CQQCOQP (Combien, Quoi, Qui, Comment, Où, Quand, Pourquoi)</w:t>
+        <w:t xml:space="preserve">A compléter </w:t>
+      </w:r>
+      <w:r>
+        <w:t xml:space="preserve">par une espèce de mode d’emploi du produit. S’il s’agissait d’une montre, décrire qu’à part l’heure, il y aura la possibilité d’utiliser un chronomètre, un réveil, </w:t>
+      </w:r>
+      <w:r>
+        <w:t xml:space="preserve">… </w:t>
       </w:r>
     </w:p>
     <w:p>
@@ -3649,14 +3669,11 @@
       <w:pPr>
         <w:pStyle w:val="Titre3"/>
       </w:pPr>
-      <w:bookmarkStart w:id="11" w:name="_Toc308526323"/>
-      <w:r>
-        <w:t xml:space="preserve">Caractéristiques des utilisateurs et </w:t>
-      </w:r>
-      <w:r>
-        <w:t>impacts</w:t>
-      </w:r>
-      <w:bookmarkEnd w:id="11"/>
+      <w:bookmarkStart w:id="13" w:name="_Toc308526325"/>
+      <w:r>
+        <w:t>Contraintes</w:t>
+      </w:r>
+      <w:bookmarkEnd w:id="13"/>
     </w:p>
     <w:p>
       <w:pPr>
@@ -3668,21 +3685,19 @@
         <w:pStyle w:val="Informations"/>
       </w:pPr>
       <w:r>
-        <w:t>A compléter</w:t>
-      </w:r>
-      <w:r>
-        <w:t xml:space="preserve">… </w:t>
-      </w:r>
-      <w:r>
-        <w:t>Il s’agit d’identifier le(s) profil(s) de(s) utilisateur-</w:t>
-      </w:r>
-      <w:proofErr w:type="spellStart"/>
-      <w:r>
-        <w:t>trice</w:t>
-      </w:r>
-      <w:proofErr w:type="spellEnd"/>
-      <w:r>
-        <w:t>(s) type, et les conséquences que cela va avoir sur la conception (couleurs, ergonomie, utilisation, etc.)</w:t>
+        <w:t>S</w:t>
+      </w:r>
+      <w:r>
+        <w:t>écurité,</w:t>
+      </w:r>
+      <w:r>
+        <w:t xml:space="preserve"> backups, disponibilité,</w:t>
+      </w:r>
+      <w:r>
+        <w:t xml:space="preserve"> système utilisé, interfa</w:t>
+      </w:r>
+      <w:r>
+        <w:t>ces avec autres logiciels, etc.</w:t>
       </w:r>
     </w:p>
     <w:p>
@@ -3694,83 +3709,8 @@
       <w:pPr>
         <w:pStyle w:val="Titre3"/>
       </w:pPr>
-      <w:bookmarkStart w:id="12" w:name="_Toc308526324"/>
-      <w:r>
-        <w:t>Fonctionnalités requises (du point de vue de l’utilisateur)</w:t>
-      </w:r>
-      <w:bookmarkEnd w:id="12"/>
-    </w:p>
-    <w:p>
-      <w:pPr>
-        <w:pStyle w:val="Retraitcorpsdetexte3"/>
-      </w:pPr>
-    </w:p>
-    <w:p>
-      <w:pPr>
-        <w:pStyle w:val="Informations"/>
-      </w:pPr>
-      <w:r>
-        <w:t xml:space="preserve">A compléter </w:t>
-      </w:r>
-      <w:r>
-        <w:t xml:space="preserve">par une espèce de mode d’emploi du produit. S’il s’agissait d’une montre, décrire qu’à part l’heure, il y aura la possibilité d’utiliser un chronomètre, un réveil, </w:t>
-      </w:r>
-      <w:r>
-        <w:t xml:space="preserve">… </w:t>
-      </w:r>
-    </w:p>
-    <w:p>
-      <w:pPr>
-        <w:pStyle w:val="Retraitcorpsdetexte3"/>
-      </w:pPr>
-    </w:p>
-    <w:p>
-      <w:pPr>
-        <w:pStyle w:val="Titre3"/>
-      </w:pPr>
-      <w:bookmarkStart w:id="13" w:name="_Toc308526325"/>
-      <w:r>
-        <w:t>Contraintes</w:t>
-      </w:r>
-      <w:bookmarkEnd w:id="13"/>
-    </w:p>
-    <w:p>
-      <w:pPr>
-        <w:pStyle w:val="Retraitcorpsdetexte3"/>
-      </w:pPr>
-    </w:p>
-    <w:p>
-      <w:pPr>
-        <w:pStyle w:val="Informations"/>
-      </w:pPr>
-      <w:r>
-        <w:t>S</w:t>
-      </w:r>
-      <w:r>
-        <w:t>écurité,</w:t>
-      </w:r>
-      <w:r>
-        <w:t xml:space="preserve"> backups, disponibilité,</w:t>
-      </w:r>
-      <w:r>
-        <w:t xml:space="preserve"> système utilisé, interfa</w:t>
-      </w:r>
-      <w:r>
-        <w:t>ces avec autres logiciels, etc.</w:t>
-      </w:r>
-    </w:p>
-    <w:p>
-      <w:pPr>
-        <w:pStyle w:val="Retraitcorpsdetexte3"/>
-      </w:pPr>
-    </w:p>
-    <w:p>
-      <w:pPr>
-        <w:pStyle w:val="Titre3"/>
-      </w:pPr>
       <w:bookmarkStart w:id="14" w:name="_Toc308526326"/>
       <w:r>
-        <w:lastRenderedPageBreak/>
         <w:t>Travail à réaliser par l'apprenti</w:t>
       </w:r>
       <w:bookmarkEnd w:id="14"/>
@@ -4030,53 +3970,44 @@
     </w:p>
     <w:p>
       <w:pPr>
-        <w:pStyle w:val="Informations"/>
-        <w:numPr>
-          <w:ilvl w:val="5"/>
-          <w:numId w:val="26"/>
-        </w:numPr>
-      </w:pPr>
-      <w:r>
-        <w:t>Ce paragraphe présente le p</w:t>
-      </w:r>
-      <w:r>
-        <w:t>lanning d'origine (</w:t>
-      </w:r>
-      <w:r>
-        <w:t xml:space="preserve">date de début, date de fin, vacances et congés, </w:t>
-      </w:r>
-      <w:r>
-        <w:t xml:space="preserve">liste hiérarchique des tâches ou </w:t>
-      </w:r>
-      <w:r>
-        <w:t>GANTT</w:t>
-      </w:r>
-      <w:r>
-        <w:t>, jalons, durée totale</w:t>
-      </w:r>
-      <w:r>
-        <w:t>)</w:t>
-      </w:r>
-    </w:p>
-    <w:p>
-      <w:pPr>
-        <w:pStyle w:val="Informations"/>
-        <w:numPr>
-          <w:ilvl w:val="5"/>
-          <w:numId w:val="26"/>
-        </w:numPr>
-      </w:pPr>
-      <w:r>
-        <w:t xml:space="preserve">Toutes les mises à jour subies par le planning </w:t>
-      </w:r>
-      <w:r>
-        <w:t xml:space="preserve">sont à reporter </w:t>
-      </w:r>
-      <w:r>
-        <w:t>(avec date de mise à jour)</w:t>
-      </w:r>
-      <w:r>
-        <w:t xml:space="preserve"> et peuvent déboucher sur plusieurs versions de plannings.</w:t>
+        <w:pStyle w:val="Corpsdetexte"/>
+      </w:pPr>
+      <w:r>
+        <w:drawing>
+          <wp:inline distT="0" distB="0" distL="0" distR="0" wp14:anchorId="6BD4F119" wp14:editId="043A8BEC">
+            <wp:extent cx="5759450" cy="2384425"/>
+            <wp:effectExtent l="0" t="0" r="0" b="0"/>
+            <wp:docPr id="4" name="Image 4"/>
+            <wp:cNvGraphicFramePr>
+              <a:graphicFrameLocks xmlns:a="http://schemas.openxmlformats.org/drawingml/2006/main" noChangeAspect="1"/>
+            </wp:cNvGraphicFramePr>
+            <a:graphic xmlns:a="http://schemas.openxmlformats.org/drawingml/2006/main">
+              <a:graphicData uri="http://schemas.openxmlformats.org/drawingml/2006/picture">
+                <pic:pic xmlns:pic="http://schemas.openxmlformats.org/drawingml/2006/picture">
+                  <pic:nvPicPr>
+                    <pic:cNvPr id="1" name=""/>
+                    <pic:cNvPicPr/>
+                  </pic:nvPicPr>
+                  <pic:blipFill>
+                    <a:blip r:embed="rId9"/>
+                    <a:stretch>
+                      <a:fillRect/>
+                    </a:stretch>
+                  </pic:blipFill>
+                  <pic:spPr>
+                    <a:xfrm>
+                      <a:off x="0" y="0"/>
+                      <a:ext cx="5759450" cy="2384425"/>
+                    </a:xfrm>
+                    <a:prstGeom prst="rect">
+                      <a:avLst/>
+                    </a:prstGeom>
+                  </pic:spPr>
+                </pic:pic>
+              </a:graphicData>
+            </a:graphic>
+          </wp:inline>
+        </w:drawing>
       </w:r>
     </w:p>
     <w:p>
@@ -4151,6 +4082,7 @@
         </w:numPr>
       </w:pPr>
       <w:r>
+        <w:lastRenderedPageBreak/>
         <w:t xml:space="preserve">Liste du </w:t>
       </w:r>
       <w:r>
@@ -4381,8 +4313,15 @@
         </w:numPr>
       </w:pPr>
       <w:r>
-        <w:lastRenderedPageBreak/>
-        <w:t>Modèle conceptuel des données, modèles logique des données.</w:t>
+        <w:t xml:space="preserve">Modèle conceptuel des données, </w:t>
+      </w:r>
+      <w:proofErr w:type="gramStart"/>
+      <w:r>
+        <w:t>modèles logique</w:t>
+      </w:r>
+      <w:proofErr w:type="gramEnd"/>
+      <w:r>
+        <w:t xml:space="preserve"> des données.</w:t>
       </w:r>
     </w:p>
     <w:p>
@@ -4800,8 +4739,13 @@
           <w:numId w:val="22"/>
         </w:numPr>
       </w:pPr>
-      <w:r>
-        <w:t>raison, décisions, etc.</w:t>
+      <w:proofErr w:type="gramStart"/>
+      <w:r>
+        <w:t>raison</w:t>
+      </w:r>
+      <w:proofErr w:type="gramEnd"/>
+      <w:r>
+        <w:t>, décisions, etc.</w:t>
       </w:r>
     </w:p>
     <w:p>
@@ -4813,8 +4757,13 @@
         </w:numPr>
       </w:pPr>
       <w:r>
-        <w:t>Liste des bugs répertoriés avec la date de découverte et leur état:</w:t>
-      </w:r>
+        <w:t xml:space="preserve">Liste des bugs répertoriés avec la date de découverte et leur </w:t>
+      </w:r>
+      <w:proofErr w:type="gramStart"/>
+      <w:r>
+        <w:t>état:</w:t>
+      </w:r>
+      <w:proofErr w:type="gramEnd"/>
     </w:p>
     <w:p>
       <w:pPr>
@@ -4885,6 +4834,7 @@
         </w:numPr>
       </w:pPr>
       <w:r>
+        <w:lastRenderedPageBreak/>
         <w:t>Si ce n’est pas le cas, estimer</w:t>
       </w:r>
       <w:r>
@@ -4930,7 +4880,15 @@
         <w:t xml:space="preserve"> projet.</w:t>
       </w:r>
       <w:r>
-        <w:t xml:space="preserve"> Indiquer les différence entre les planifications initiales et détaillées avec le journal de travail.</w:t>
+        <w:t xml:space="preserve"> Indiquer </w:t>
+      </w:r>
+      <w:proofErr w:type="gramStart"/>
+      <w:r>
+        <w:t>les différence</w:t>
+      </w:r>
+      <w:proofErr w:type="gramEnd"/>
+      <w:r>
+        <w:t xml:space="preserve"> entre les planifications initiales et détaillées avec le journal de travail.</w:t>
       </w:r>
     </w:p>
     <w:p>
@@ -4954,11 +4912,16 @@
         </w:numPr>
       </w:pPr>
       <w:r>
-        <w:t>Si c’était à refaire</w:t>
+        <w:t xml:space="preserve">Si c’était à </w:t>
+      </w:r>
+      <w:proofErr w:type="gramStart"/>
+      <w:r>
+        <w:t>refaire</w:t>
       </w:r>
       <w:r>
         <w:t>:</w:t>
       </w:r>
+      <w:proofErr w:type="gramEnd"/>
     </w:p>
     <w:p>
       <w:pPr>
@@ -5025,8 +4988,13 @@
           <w:numId w:val="24"/>
         </w:numPr>
       </w:pPr>
-      <w:r>
-        <w:t>Suite à donner, améliorations souhaitables, …</w:t>
+      <w:proofErr w:type="gramStart"/>
+      <w:r>
+        <w:t>Suite à</w:t>
+      </w:r>
+      <w:proofErr w:type="gramEnd"/>
+      <w:r>
+        <w:t xml:space="preserve"> donner, améliorations souhaitables, …</w:t>
       </w:r>
     </w:p>
     <w:p>
@@ -5049,7 +5017,6 @@
       <w:bookmarkStart w:id="57" w:name="_Toc165969657"/>
       <w:bookmarkStart w:id="58" w:name="_Toc308526346"/>
       <w:r>
-        <w:lastRenderedPageBreak/>
         <w:t>Divers</w:t>
       </w:r>
       <w:bookmarkEnd w:id="56"/>
@@ -5171,8 +5138,13 @@
           <w:numId w:val="25"/>
         </w:numPr>
       </w:pPr>
-      <w:r>
-        <w:t>Listing du code source (partiel ou, plus rarement complet)</w:t>
+      <w:proofErr w:type="gramStart"/>
+      <w:r>
+        <w:t>Listing</w:t>
+      </w:r>
+      <w:proofErr w:type="gramEnd"/>
+      <w:r>
+        <w:t xml:space="preserve"> du code source (partiel ou, plus rarement complet)</w:t>
       </w:r>
     </w:p>
     <w:p>
@@ -5236,8 +5208,8 @@
       </w:r>
     </w:p>
     <w:sectPr>
-      <w:headerReference w:type="default" r:id="rId9"/>
-      <w:footerReference w:type="default" r:id="rId10"/>
+      <w:headerReference w:type="default" r:id="rId10"/>
+      <w:footerReference w:type="default" r:id="rId11"/>
       <w:pgSz w:w="11906" w:h="16838" w:code="9"/>
       <w:pgMar w:top="1418" w:right="1418" w:bottom="1418" w:left="1418" w:header="709" w:footer="709" w:gutter="0"/>
       <w:cols w:space="708"/>
@@ -5312,31 +5284,16 @@
             </w:rPr>
             <w:t> :</w:t>
           </w:r>
-          <w:r>
-            <w:fldChar w:fldCharType="begin"/>
-          </w:r>
-          <w:r>
-            <w:instrText xml:space="preserve"> AUTHOR   \* MERGEFORMAT </w:instrText>
-          </w:r>
-          <w:r>
-            <w:fldChar w:fldCharType="separate"/>
-          </w:r>
-          <w:r>
-            <w:rPr>
-              <w:rFonts w:cs="Arial"/>
-              <w:noProof/>
-              <w:szCs w:val="16"/>
-            </w:rPr>
-            <w:t>Sylvain Philipona</w:t>
-          </w:r>
-          <w:r>
-            <w:rPr>
-              <w:rFonts w:cs="Arial"/>
-              <w:noProof/>
-              <w:szCs w:val="16"/>
-            </w:rPr>
-            <w:fldChar w:fldCharType="end"/>
-          </w:r>
+          <w:fldSimple w:instr=" AUTHOR   \* MERGEFORMAT ">
+            <w:r>
+              <w:rPr>
+                <w:rFonts w:cs="Arial"/>
+                <w:noProof/>
+                <w:szCs w:val="16"/>
+              </w:rPr>
+              <w:t>Sylvain Philipona</w:t>
+            </w:r>
+          </w:fldSimple>
         </w:p>
         <w:p>
           <w:pPr>
@@ -5668,38 +5625,32 @@
               <w:szCs w:val="16"/>
             </w:rPr>
           </w:pPr>
+          <w:proofErr w:type="gramStart"/>
           <w:r>
             <w:rPr>
               <w:rFonts w:cs="Arial"/>
               <w:szCs w:val="16"/>
             </w:rPr>
-            <w:t xml:space="preserve">Version: </w:t>
+            <w:t>Version:</w:t>
           </w:r>
-          <w:r>
-            <w:fldChar w:fldCharType="begin"/>
-          </w:r>
-          <w:r>
-            <w:instrText xml:space="preserve"> REVNUM   \* MERGEFORMAT </w:instrText>
-          </w:r>
-          <w:r>
-            <w:fldChar w:fldCharType="separate"/>
-          </w:r>
+          <w:proofErr w:type="gramEnd"/>
           <w:r>
             <w:rPr>
               <w:rFonts w:cs="Arial"/>
-              <w:noProof/>
               <w:szCs w:val="16"/>
             </w:rPr>
-            <w:t>1</w:t>
+            <w:t xml:space="preserve"> </w:t>
           </w:r>
-          <w:r>
-            <w:rPr>
-              <w:rFonts w:cs="Arial"/>
-              <w:noProof/>
-              <w:szCs w:val="16"/>
-            </w:rPr>
-            <w:fldChar w:fldCharType="end"/>
-          </w:r>
+          <w:fldSimple w:instr=" REVNUM   \* MERGEFORMAT ">
+            <w:r>
+              <w:rPr>
+                <w:rFonts w:cs="Arial"/>
+                <w:noProof/>
+                <w:szCs w:val="16"/>
+              </w:rPr>
+              <w:t>1</w:t>
+            </w:r>
+          </w:fldSimple>
           <w:r>
             <w:rPr>
               <w:rFonts w:cs="Arial"/>
@@ -5734,7 +5685,7 @@
               <w:noProof/>
               <w:szCs w:val="16"/>
             </w:rPr>
-            <w:t>25.01.2023 11:42</w:t>
+            <w:t>25.01.2023 11:52</w:t>
           </w:r>
           <w:r>
             <w:rPr>
@@ -5760,31 +5711,16 @@
               <w:szCs w:val="16"/>
             </w:rPr>
           </w:pPr>
-          <w:r>
-            <w:fldChar w:fldCharType="begin"/>
-          </w:r>
-          <w:r>
-            <w:instrText xml:space="preserve"> FILENAME  \* FirstCap  \* MERGEFORMAT </w:instrText>
-          </w:r>
-          <w:r>
-            <w:fldChar w:fldCharType="separate"/>
-          </w:r>
-          <w:r>
-            <w:rPr>
-              <w:rFonts w:cs="Arial"/>
-              <w:noProof/>
-              <w:szCs w:val="16"/>
-            </w:rPr>
-            <w:t>Document2</w:t>
-          </w:r>
-          <w:r>
-            <w:rPr>
-              <w:rFonts w:cs="Arial"/>
-              <w:noProof/>
-              <w:szCs w:val="16"/>
-            </w:rPr>
-            <w:fldChar w:fldCharType="end"/>
-          </w:r>
+          <w:fldSimple w:instr=" FILENAME  \* FirstCap  \* MERGEFORMAT ">
+            <w:r>
+              <w:rPr>
+                <w:rFonts w:cs="Arial"/>
+                <w:noProof/>
+                <w:szCs w:val="16"/>
+              </w:rPr>
+              <w:t>Document2</w:t>
+            </w:r>
+          </w:fldSimple>
         </w:p>
       </w:tc>
     </w:tr>
@@ -5961,7 +5897,7 @@
         <v:path o:extrusionok="f" gradientshapeok="t" o:connecttype="rect"/>
         <o:lock v:ext="edit" aspectratio="t"/>
       </v:shapetype>
-      <v:shape id="_x0000_i1143" type="#_x0000_t75" style="width:12pt;height:12pt" o:bullet="t">
+      <v:shape id="_x0000_i1169" type="#_x0000_t75" style="width:12pt;height:12pt" o:bullet="t">
         <v:imagedata r:id="rId1" o:title="BD10263_"/>
       </v:shape>
     </w:pict>

</xml_diff>